<commit_message>
updated categories in report
</commit_message>
<xml_diff>
--- a/reports/Project1Report.docx
+++ b/reports/Project1Report.docx
@@ -709,6 +709,166 @@
           <w14:ligatures w14:val="none"/>
         </w:rPr>
         <w:t xml:space="preserve"> We created a simple "Yes/No" category for whether any precipitation was recorded in that hour.</w:t>
+      </w:r>
+    </w:p>
+    <w:p>
+      <w:pPr>
+        <w:numPr>
+          <w:ilvl w:val="1"/>
+          <w:numId w:val="2"/>
+        </w:numPr>
+        <w:spacing w:before="100" w:beforeAutospacing="1" w:after="100" w:afterAutospacing="1" w:line="240" w:lineRule="auto"/>
+        <w:rPr>
+          <w:rFonts w:ascii="Times New Roman" w:eastAsia="Times New Roman" w:hAnsi="Times New Roman" w:cs="Times New Roman"/>
+          <w:kern w:val="0"/>
+          <w14:ligatures w14:val="none"/>
+        </w:rPr>
+      </w:pPr>
+      <w:r>
+        <w:rPr>
+          <w:rFonts w:ascii="Times New Roman" w:eastAsia="Times New Roman" w:hAnsi="Times New Roman" w:cs="Times New Roman"/>
+          <w:b/>
+          <w:bCs/>
+          <w:kern w:val="0"/>
+          <w14:ligatures w14:val="none"/>
+        </w:rPr>
+        <w:t>Temperature:</w:t>
+      </w:r>
+      <w:r>
+        <w:rPr>
+          <w:rFonts w:ascii="Times New Roman" w:eastAsia="Times New Roman" w:hAnsi="Times New Roman" w:cs="Times New Roman"/>
+          <w:kern w:val="0"/>
+          <w14:ligatures w14:val="none"/>
+        </w:rPr>
+        <w:t xml:space="preserve"> We created bins </w:t>
+      </w:r>
+      <w:r>
+        <w:rPr>
+          <w:rFonts w:ascii="Times New Roman" w:eastAsia="Times New Roman" w:hAnsi="Times New Roman" w:cs="Times New Roman"/>
+          <w:kern w:val="0"/>
+          <w14:ligatures w14:val="none"/>
+        </w:rPr>
+        <w:t>to compare</w:t>
+      </w:r>
+      <w:r>
+        <w:rPr>
+          <w:rFonts w:ascii="Times New Roman" w:eastAsia="Times New Roman" w:hAnsi="Times New Roman" w:cs="Times New Roman"/>
+          <w:kern w:val="0"/>
+          <w14:ligatures w14:val="none"/>
+        </w:rPr>
+        <w:t xml:space="preserve"> temperature</w:t>
+      </w:r>
+      <w:r>
+        <w:rPr>
+          <w:rFonts w:ascii="Times New Roman" w:eastAsia="Times New Roman" w:hAnsi="Times New Roman" w:cs="Times New Roman"/>
+          <w:kern w:val="0"/>
+          <w14:ligatures w14:val="none"/>
+        </w:rPr>
+        <w:t xml:space="preserve"> ranges</w:t>
+      </w:r>
+      <w:r>
+        <w:rPr>
+          <w:rFonts w:ascii="Times New Roman" w:eastAsia="Times New Roman" w:hAnsi="Times New Roman" w:cs="Times New Roman"/>
+          <w:kern w:val="0"/>
+          <w14:ligatures w14:val="none"/>
+        </w:rPr>
+        <w:t>.</w:t>
+      </w:r>
+    </w:p>
+    <w:p>
+      <w:pPr>
+        <w:numPr>
+          <w:ilvl w:val="1"/>
+          <w:numId w:val="2"/>
+        </w:numPr>
+        <w:spacing w:before="100" w:beforeAutospacing="1" w:after="100" w:afterAutospacing="1" w:line="240" w:lineRule="auto"/>
+        <w:rPr>
+          <w:rFonts w:ascii="Times New Roman" w:eastAsia="Times New Roman" w:hAnsi="Times New Roman" w:cs="Times New Roman"/>
+          <w:kern w:val="0"/>
+          <w14:ligatures w14:val="none"/>
+        </w:rPr>
+      </w:pPr>
+      <w:r>
+        <w:rPr>
+          <w:rFonts w:ascii="Times New Roman" w:eastAsia="Times New Roman" w:hAnsi="Times New Roman" w:cs="Times New Roman"/>
+          <w:b/>
+          <w:bCs/>
+          <w:kern w:val="0"/>
+          <w14:ligatures w14:val="none"/>
+        </w:rPr>
+        <w:t>Wind Speed:</w:t>
+      </w:r>
+      <w:r>
+        <w:rPr>
+          <w:rFonts w:ascii="Times New Roman" w:eastAsia="Times New Roman" w:hAnsi="Times New Roman" w:cs="Times New Roman"/>
+          <w:kern w:val="0"/>
+          <w14:ligatures w14:val="none"/>
+        </w:rPr>
+        <w:t xml:space="preserve"> We created bins </w:t>
+      </w:r>
+      <w:r>
+        <w:rPr>
+          <w:rFonts w:ascii="Times New Roman" w:eastAsia="Times New Roman" w:hAnsi="Times New Roman" w:cs="Times New Roman"/>
+          <w:kern w:val="0"/>
+          <w14:ligatures w14:val="none"/>
+        </w:rPr>
+        <w:t>to compare</w:t>
+      </w:r>
+      <w:r>
+        <w:rPr>
+          <w:rFonts w:ascii="Times New Roman" w:eastAsia="Times New Roman" w:hAnsi="Times New Roman" w:cs="Times New Roman"/>
+          <w:kern w:val="0"/>
+          <w14:ligatures w14:val="none"/>
+        </w:rPr>
+        <w:t xml:space="preserve"> wind speed</w:t>
+      </w:r>
+      <w:r>
+        <w:rPr>
+          <w:rFonts w:ascii="Times New Roman" w:eastAsia="Times New Roman" w:hAnsi="Times New Roman" w:cs="Times New Roman"/>
+          <w:kern w:val="0"/>
+          <w14:ligatures w14:val="none"/>
+        </w:rPr>
+        <w:t xml:space="preserve"> ranges</w:t>
+      </w:r>
+      <w:r>
+        <w:rPr>
+          <w:rFonts w:ascii="Times New Roman" w:eastAsia="Times New Roman" w:hAnsi="Times New Roman" w:cs="Times New Roman"/>
+          <w:kern w:val="0"/>
+          <w14:ligatures w14:val="none"/>
+        </w:rPr>
+        <w:t>.</w:t>
+      </w:r>
+    </w:p>
+    <w:p>
+      <w:pPr>
+        <w:numPr>
+          <w:ilvl w:val="1"/>
+          <w:numId w:val="2"/>
+        </w:numPr>
+        <w:spacing w:before="100" w:beforeAutospacing="1" w:after="100" w:afterAutospacing="1" w:line="240" w:lineRule="auto"/>
+        <w:rPr>
+          <w:rFonts w:ascii="Times New Roman" w:eastAsia="Times New Roman" w:hAnsi="Times New Roman" w:cs="Times New Roman"/>
+          <w:kern w:val="0"/>
+          <w14:ligatures w14:val="none"/>
+        </w:rPr>
+      </w:pPr>
+      <w:r>
+        <w:rPr>
+          <w:rFonts w:ascii="Times New Roman" w:eastAsia="Times New Roman" w:hAnsi="Times New Roman" w:cs="Times New Roman"/>
+          <w:b/>
+          <w:bCs/>
+          <w:kern w:val="0"/>
+          <w14:ligatures w14:val="none"/>
+        </w:rPr>
+        <w:t>Wind Gusts:</w:t>
+      </w:r>
+      <w:r>
+        <w:rPr>
+          <w:rFonts w:ascii="Times New Roman" w:eastAsia="Times New Roman" w:hAnsi="Times New Roman" w:cs="Times New Roman"/>
+          <w:kern w:val="0"/>
+          <w14:ligatures w14:val="none"/>
+        </w:rPr>
+        <w:t xml:space="preserve"> We created a simple “Yes/No” category for whether there was a wind gust at departure.</w:t>
       </w:r>
     </w:p>
     <w:p>
@@ -1639,16 +1799,7 @@
           <w:kern w:val="0"/>
           <w14:ligatures w14:val="none"/>
         </w:rPr>
-        <w:t xml:space="preserve"> While our statistical tests did find a detectable relationship for both temperature and wind speed (p </w:t>
-      </w:r>
-      <w:proofErr w:type="gramStart"/>
-      <w:r>
-        <w:rPr>
-          <w:rFonts w:ascii="Times New Roman" w:eastAsia="Times New Roman" w:hAnsi="Times New Roman" w:cs="Times New Roman"/>
-          <w:kern w:val="0"/>
-          <w14:ligatures w14:val="none"/>
-        </w:rPr>
-        <w:t xml:space="preserve">=  </w:t>
+        <w:t xml:space="preserve"> While our statistical tests did find a detectable relationship for both temperature and wind speed (p =  </w:t>
       </w:r>
       <w:r>
         <w:rPr>
@@ -1658,7 +1809,6 @@
         </w:rPr>
         <w:t>0.0001</w:t>
       </w:r>
-      <w:proofErr w:type="gramEnd"/>
       <w:r>
         <w:rPr>
           <w:rFonts w:ascii="Times New Roman" w:eastAsia="Times New Roman" w:hAnsi="Times New Roman" w:cs="Times New Roman"/>

</xml_diff>